<commit_message>
Update education content and resume file
</commit_message>
<xml_diff>
--- a/assets/MyCV.docx
+++ b/assets/MyCV.docx
@@ -9,8 +9,8 @@
         <w:rPr>
           <w:b/>
           <w:bCs/>
-          <w:sz w:val="32"/>
-          <w:szCs w:val="32"/>
+          <w:sz w:val="36"/>
+          <w:szCs w:val="36"/>
           <w:lang w:val="en-IN"/>
         </w:rPr>
       </w:pPr>
@@ -18,8 +18,8 @@
         <w:rPr>
           <w:b/>
           <w:bCs/>
-          <w:sz w:val="32"/>
-          <w:szCs w:val="32"/>
+          <w:sz w:val="36"/>
+          <w:szCs w:val="36"/>
           <w:lang w:val="en-IN"/>
         </w:rPr>
         <w:t>VINAYAK C KANAVALLI</w:t>
@@ -30,14 +30,14 @@
         <w:spacing w:line="240" w:lineRule="auto"/>
         <w:contextualSpacing/>
         <w:rPr>
-          <w:sz w:val="24"/>
-          <w:szCs w:val="24"/>
-        </w:rPr>
-      </w:pPr>
-      <w:r>
-        <w:rPr>
-          <w:sz w:val="24"/>
-          <w:szCs w:val="24"/>
+          <w:sz w:val="28"/>
+          <w:szCs w:val="28"/>
+        </w:rPr>
+      </w:pPr>
+      <w:r>
+        <w:rPr>
+          <w:sz w:val="28"/>
+          <w:szCs w:val="28"/>
         </w:rPr>
         <w:t xml:space="preserve">COMPUTER SCIENCE ENGINEER </w:t>
       </w:r>
@@ -46,57 +46,67 @@
       <w:pPr>
         <w:spacing w:line="240" w:lineRule="auto"/>
         <w:contextualSpacing/>
-      </w:pPr>
-      <w:r>
-        <w:t xml:space="preserve">+91 7338440272 </w:t>
-      </w:r>
-      <w:r>
-        <w:t xml:space="preserve">| </w:t>
-      </w:r>
-      <w:r>
-        <w:t>vckanavalli@gmail.com</w:t>
-      </w:r>
-      <w:r>
-        <w:t xml:space="preserve"> | </w:t>
-      </w:r>
-      <w:r>
-        <w:t>Bangalore, Karnataka, India</w:t>
-      </w:r>
-      <w:r>
-        <w:t xml:space="preserve"> | </w:t>
+        <w:rPr>
+          <w:sz w:val="24"/>
+          <w:szCs w:val="24"/>
+        </w:rPr>
+      </w:pPr>
+      <w:r>
+        <w:rPr>
+          <w:sz w:val="24"/>
+          <w:szCs w:val="24"/>
+        </w:rPr>
+        <w:t>+91 7338440272 | vckanavalli@gmail.com | Bangalore, Karnataka, India |</w:t>
       </w:r>
       <w:hyperlink r:id="rId5" w:history="1">
         <w:r>
           <w:rPr>
             <w:rStyle w:val="Hyperlink"/>
+            <w:sz w:val="24"/>
+            <w:szCs w:val="24"/>
           </w:rPr>
           <w:t>www.linkedin.com/in/vinayak-c-kanavalli-4bb7b0315/</w:t>
         </w:r>
       </w:hyperlink>
       <w:r>
-        <w:t xml:space="preserve"> | </w:t>
-      </w:r>
-      <w:r>
-        <w:t>github.com/</w:t>
-      </w:r>
-      <w:proofErr w:type="spellStart"/>
-      <w:r>
-        <w:t>vinayak</w:t>
-      </w:r>
-      <w:proofErr w:type="spellEnd"/>
-      <w:r>
-        <w:t>-ck</w:t>
-      </w:r>
-      <w:r>
-        <w:t xml:space="preserve"> | vinayak-ck.github.io/</w:t>
-      </w:r>
-      <w:proofErr w:type="spellStart"/>
-      <w:r>
-        <w:t>MyPortfolio</w:t>
-      </w:r>
-      <w:proofErr w:type="spellEnd"/>
-      <w:r>
-        <w:t>/</w:t>
+        <w:rPr>
+          <w:sz w:val="24"/>
+          <w:szCs w:val="24"/>
+        </w:rPr>
+        <w:t xml:space="preserve"> | github.com/vinayak-ck</w:t>
+      </w:r>
+      <w:r>
+        <w:rPr>
+          <w:sz w:val="24"/>
+          <w:szCs w:val="24"/>
+        </w:rPr>
+        <w:t xml:space="preserve"> | vinayak-ck.github.io/MyPortfolio/</w:t>
+      </w:r>
+    </w:p>
+    <w:p>
+      <w:pPr>
+        <w:spacing w:line="240" w:lineRule="auto"/>
+        <w:contextualSpacing/>
+        <w:rPr>
+          <w:sz w:val="18"/>
+          <w:szCs w:val="18"/>
+        </w:rPr>
+      </w:pPr>
+      <w:r>
+        <w:rPr>
+          <w:noProof/>
+          <w:sz w:val="18"/>
+          <w:szCs w:val="18"/>
+        </w:rPr>
+        <w:pict w14:anchorId="0BD8EA4F">
+          <v:shapetype id="_x0000_t32" coordsize="21600,21600" o:spt="32" o:oned="t" path="m,l21600,21600e" filled="f">
+            <v:path arrowok="t" fillok="f" o:connecttype="none"/>
+            <o:lock v:ext="edit" shapetype="t"/>
+          </v:shapetype>
+          <v:shape id="_x0000_s1026" type="#_x0000_t32" style="position:absolute;margin-left:-7.2pt;margin-top:9.15pt;width:544.2pt;height:0;z-index:251658240" o:connectortype="straight" strokecolor="#666 [1936]" strokeweight="1pt">
+            <v:shadow type="perspective" color="#7f7f7f [1601]" opacity=".5" offset="1pt" offset2="-3pt"/>
+          </v:shape>
+        </w:pict>
       </w:r>
     </w:p>
     <w:p>
@@ -141,77 +151,97 @@
         <w:rPr>
           <w:b/>
           <w:bCs/>
+          <w:sz w:val="24"/>
+          <w:szCs w:val="24"/>
         </w:rPr>
         <w:t xml:space="preserve">Software Engineer </w:t>
       </w:r>
       <w:r>
+        <w:rPr>
+          <w:sz w:val="24"/>
+          <w:szCs w:val="24"/>
+        </w:rPr>
         <w:t>with expertise in</w:t>
       </w:r>
       <w:r>
         <w:rPr>
           <w:b/>
           <w:bCs/>
+          <w:sz w:val="24"/>
+          <w:szCs w:val="24"/>
         </w:rPr>
         <w:t xml:space="preserve"> Python, Django, SQL, and Data Structures, </w:t>
       </w:r>
       <w:r>
+        <w:rPr>
+          <w:sz w:val="24"/>
+          <w:szCs w:val="24"/>
+        </w:rPr>
         <w:t>experienced in building</w:t>
       </w:r>
       <w:r>
         <w:rPr>
           <w:b/>
           <w:bCs/>
+          <w:sz w:val="24"/>
+          <w:szCs w:val="24"/>
         </w:rPr>
         <w:t xml:space="preserve"> scalable, production-level web and IoT systems. </w:t>
       </w:r>
       <w:r>
+        <w:rPr>
+          <w:sz w:val="24"/>
+          <w:szCs w:val="24"/>
+        </w:rPr>
         <w:t>Developed</w:t>
       </w:r>
       <w:r>
         <w:rPr>
           <w:b/>
           <w:bCs/>
-        </w:rPr>
-        <w:t xml:space="preserve"> </w:t>
-      </w:r>
-      <w:proofErr w:type="spellStart"/>
-      <w:r>
-        <w:rPr>
-          <w:b/>
-          <w:bCs/>
-        </w:rPr>
-        <w:t>DailyX</w:t>
-      </w:r>
-      <w:proofErr w:type="spellEnd"/>
-      <w:r>
-        <w:rPr>
-          <w:b/>
-          <w:bCs/>
-        </w:rPr>
-        <w:t xml:space="preserve"> </w:t>
-      </w:r>
-      <w:r>
+          <w:sz w:val="24"/>
+          <w:szCs w:val="24"/>
+        </w:rPr>
+        <w:t xml:space="preserve"> DailyX </w:t>
+      </w:r>
+      <w:r>
+        <w:rPr>
+          <w:sz w:val="24"/>
+          <w:szCs w:val="24"/>
+        </w:rPr>
         <w:t>(social blogging platform)</w:t>
       </w:r>
       <w:r>
         <w:rPr>
           <w:b/>
           <w:bCs/>
+          <w:sz w:val="24"/>
+          <w:szCs w:val="24"/>
         </w:rPr>
         <w:t xml:space="preserve">, QR automation, smart parking, IoT-based hydroponic farming solutions, </w:t>
       </w:r>
       <w:r>
+        <w:rPr>
+          <w:sz w:val="24"/>
+          <w:szCs w:val="24"/>
+        </w:rPr>
         <w:t>and a</w:t>
       </w:r>
       <w:r>
         <w:rPr>
           <w:b/>
           <w:bCs/>
+          <w:sz w:val="24"/>
+          <w:szCs w:val="24"/>
         </w:rPr>
         <w:t xml:space="preserve"> responsive developer portfolio, </w:t>
       </w:r>
       <w:r>
-        <w:t>demonstrating strong backend and database skills.</w:t>
+        <w:rPr>
+          <w:sz w:val="24"/>
+          <w:szCs w:val="24"/>
+        </w:rPr>
+        <w:t>demonstrating strong backend development and database management skills.</w:t>
       </w:r>
     </w:p>
     <w:p>
@@ -254,6 +284,8 @@
         <w:rPr>
           <w:b/>
           <w:bCs/>
+          <w:sz w:val="24"/>
+          <w:szCs w:val="24"/>
           <w:lang w:val="en-IN"/>
         </w:rPr>
       </w:pPr>
@@ -261,9 +293,31 @@
         <w:rPr>
           <w:b/>
           <w:bCs/>
+          <w:sz w:val="24"/>
+          <w:szCs w:val="24"/>
           <w:lang w:val="en-IN"/>
         </w:rPr>
-        <w:t xml:space="preserve">BE in Computer science and Engineering </w:t>
+        <w:t xml:space="preserve">BE in Computer </w:t>
+      </w:r>
+      <w:r>
+        <w:rPr>
+          <w:b/>
+          <w:bCs/>
+          <w:sz w:val="24"/>
+          <w:szCs w:val="24"/>
+          <w:lang w:val="en-IN"/>
+        </w:rPr>
+        <w:t>S</w:t>
+      </w:r>
+      <w:r>
+        <w:rPr>
+          <w:b/>
+          <w:bCs/>
+          <w:sz w:val="24"/>
+          <w:szCs w:val="24"/>
+          <w:lang w:val="en-IN"/>
+        </w:rPr>
+        <w:t xml:space="preserve">cience and Engineering </w:t>
       </w:r>
     </w:p>
     <w:p>
@@ -271,25 +325,31 @@
         <w:spacing w:line="240" w:lineRule="auto"/>
         <w:contextualSpacing/>
         <w:rPr>
+          <w:sz w:val="24"/>
+          <w:szCs w:val="24"/>
           <w:lang w:val="en-IN"/>
         </w:rPr>
       </w:pPr>
       <w:r>
         <w:rPr>
+          <w:sz w:val="24"/>
+          <w:szCs w:val="24"/>
           <w:lang w:val="en-IN"/>
         </w:rPr>
         <w:t xml:space="preserve">SJB Institute of Technology, Bangalore | </w:t>
       </w:r>
-      <w:proofErr w:type="gramStart"/>
-      <w:r>
-        <w:rPr>
+      <w:r>
+        <w:rPr>
+          <w:sz w:val="24"/>
+          <w:szCs w:val="24"/>
           <w:lang w:val="en-IN"/>
         </w:rPr>
-        <w:t>CGPA :</w:t>
-      </w:r>
-      <w:proofErr w:type="gramEnd"/>
-      <w:r>
-        <w:rPr>
+        <w:t>CGPA:</w:t>
+      </w:r>
+      <w:r>
+        <w:rPr>
+          <w:sz w:val="24"/>
+          <w:szCs w:val="24"/>
           <w:lang w:val="en-IN"/>
         </w:rPr>
         <w:t xml:space="preserve"> 9.28 | 2023-27</w:t>
@@ -302,6 +362,8 @@
         <w:rPr>
           <w:b/>
           <w:bCs/>
+          <w:sz w:val="24"/>
+          <w:szCs w:val="24"/>
           <w:lang w:val="en-IN"/>
         </w:rPr>
       </w:pPr>
@@ -309,49 +371,61 @@
         <w:rPr>
           <w:b/>
           <w:bCs/>
+          <w:sz w:val="24"/>
+          <w:szCs w:val="24"/>
           <w:lang w:val="en-IN"/>
         </w:rPr>
         <w:t>Class XII – Pre University</w:t>
       </w:r>
+      <w:r>
+        <w:rPr>
+          <w:b/>
+          <w:bCs/>
+          <w:sz w:val="24"/>
+          <w:szCs w:val="24"/>
+          <w:lang w:val="en-IN"/>
+        </w:rPr>
+        <w:t xml:space="preserve"> </w:t>
+      </w:r>
     </w:p>
     <w:p>
       <w:pPr>
         <w:spacing w:line="240" w:lineRule="auto"/>
         <w:contextualSpacing/>
         <w:rPr>
-          <w:lang w:val="en-IO"/>
-        </w:rPr>
-      </w:pPr>
-      <w:r>
-        <w:rPr>
+          <w:sz w:val="24"/>
+          <w:szCs w:val="24"/>
+          <w:lang w:val="en-IO"/>
+        </w:rPr>
+      </w:pPr>
+      <w:r>
+        <w:rPr>
+          <w:sz w:val="24"/>
+          <w:szCs w:val="24"/>
           <w:lang w:val="en-IN"/>
         </w:rPr>
         <w:t xml:space="preserve">SPSM PU college, </w:t>
       </w:r>
-      <w:proofErr w:type="spellStart"/>
-      <w:r>
-        <w:rPr>
-          <w:lang w:val="en-IO"/>
-        </w:rPr>
-        <w:t>Davanagere</w:t>
-      </w:r>
-      <w:proofErr w:type="spellEnd"/>
-      <w:r>
-        <w:rPr>
-          <w:lang w:val="en-IO"/>
-        </w:rPr>
-        <w:t xml:space="preserve"> | </w:t>
-      </w:r>
-      <w:proofErr w:type="gramStart"/>
-      <w:r>
-        <w:rPr>
-          <w:lang w:val="en-IO"/>
-        </w:rPr>
-        <w:t>score :</w:t>
-      </w:r>
-      <w:proofErr w:type="gramEnd"/>
-      <w:r>
-        <w:rPr>
+      <w:r>
+        <w:rPr>
+          <w:sz w:val="24"/>
+          <w:szCs w:val="24"/>
+          <w:lang w:val="en-IO"/>
+        </w:rPr>
+        <w:t xml:space="preserve">Davanagere | </w:t>
+      </w:r>
+      <w:r>
+        <w:rPr>
+          <w:sz w:val="24"/>
+          <w:szCs w:val="24"/>
+          <w:lang w:val="en-IO"/>
+        </w:rPr>
+        <w:t>Score:</w:t>
+      </w:r>
+      <w:r>
+        <w:rPr>
+          <w:sz w:val="24"/>
+          <w:szCs w:val="24"/>
           <w:lang w:val="en-IO"/>
         </w:rPr>
         <w:t xml:space="preserve"> 90 | 2023</w:t>
@@ -364,13 +438,17 @@
         <w:rPr>
           <w:b/>
           <w:bCs/>
-          <w:lang w:val="en-IO"/>
-        </w:rPr>
-      </w:pPr>
-      <w:r>
-        <w:rPr>
-          <w:b/>
-          <w:bCs/>
+          <w:sz w:val="24"/>
+          <w:szCs w:val="24"/>
+          <w:lang w:val="en-IO"/>
+        </w:rPr>
+      </w:pPr>
+      <w:r>
+        <w:rPr>
+          <w:b/>
+          <w:bCs/>
+          <w:sz w:val="24"/>
+          <w:szCs w:val="24"/>
           <w:lang w:val="en-IO"/>
         </w:rPr>
         <w:t>Class X – Secondary School</w:t>
@@ -379,6 +457,8 @@
         <w:rPr>
           <w:b/>
           <w:bCs/>
+          <w:sz w:val="24"/>
+          <w:szCs w:val="24"/>
           <w:lang w:val="en-IO"/>
         </w:rPr>
         <w:t xml:space="preserve"> (ICSE)</w:t>
@@ -391,44 +471,38 @@
         <w:rPr>
           <w:b/>
           <w:bCs/>
-        </w:rPr>
-      </w:pPr>
-      <w:r>
-        <w:rPr>
-          <w:lang w:val="en-IO"/>
-        </w:rPr>
-        <w:t xml:space="preserve">Rainbow Residential Public School, </w:t>
-      </w:r>
-      <w:proofErr w:type="spellStart"/>
-      <w:r>
-        <w:rPr>
-          <w:lang w:val="en-IO"/>
-        </w:rPr>
-        <w:t>Ranebennuru</w:t>
-      </w:r>
-      <w:proofErr w:type="spellEnd"/>
-      <w:r>
-        <w:rPr>
-          <w:lang w:val="en-IO"/>
-        </w:rPr>
-        <w:t xml:space="preserve"> | </w:t>
-      </w:r>
-      <w:proofErr w:type="gramStart"/>
-      <w:r>
-        <w:rPr>
-          <w:lang w:val="en-IO"/>
-        </w:rPr>
-        <w:t>score :</w:t>
-      </w:r>
-      <w:proofErr w:type="gramEnd"/>
-      <w:r>
-        <w:rPr>
+          <w:sz w:val="24"/>
+          <w:szCs w:val="24"/>
+        </w:rPr>
+      </w:pPr>
+      <w:r>
+        <w:rPr>
+          <w:sz w:val="24"/>
+          <w:szCs w:val="24"/>
+          <w:lang w:val="en-IO"/>
+        </w:rPr>
+        <w:t xml:space="preserve">Rainbow Residential Public School, Ranebennuru | </w:t>
+      </w:r>
+      <w:r>
+        <w:rPr>
+          <w:sz w:val="24"/>
+          <w:szCs w:val="24"/>
+          <w:lang w:val="en-IO"/>
+        </w:rPr>
+        <w:t>Score:</w:t>
+      </w:r>
+      <w:r>
+        <w:rPr>
+          <w:sz w:val="24"/>
+          <w:szCs w:val="24"/>
           <w:lang w:val="en-IO"/>
         </w:rPr>
         <w:t xml:space="preserve"> 88</w:t>
       </w:r>
       <w:r>
         <w:rPr>
+          <w:sz w:val="24"/>
+          <w:szCs w:val="24"/>
           <w:lang w:val="en-IO"/>
         </w:rPr>
         <w:t xml:space="preserve"> | 2021</w:t>
@@ -437,6 +511,8 @@
         <w:rPr>
           <w:b/>
           <w:bCs/>
+          <w:sz w:val="24"/>
+          <w:szCs w:val="24"/>
         </w:rPr>
         <w:t xml:space="preserve"> </w:t>
       </w:r>
@@ -461,7 +537,6 @@
           <w:bCs/>
           <w:sz w:val="26"/>
           <w:szCs w:val="26"/>
-          <w:lang w:val="en-IN"/>
         </w:rPr>
       </w:pPr>
       <w:r>
@@ -470,86 +545,105 @@
           <w:bCs/>
           <w:sz w:val="26"/>
           <w:szCs w:val="26"/>
-          <w:lang w:val="en-IN"/>
-        </w:rPr>
-        <w:t>Technical Skills</w:t>
+        </w:rPr>
+        <w:t>TECHNICAL SKILLS</w:t>
       </w:r>
     </w:p>
     <w:p>
       <w:pPr>
         <w:spacing w:line="240" w:lineRule="auto"/>
         <w:contextualSpacing/>
-      </w:pPr>
-      <w:r>
-        <w:rPr>
-          <w:b/>
-          <w:bCs/>
+        <w:rPr>
+          <w:b/>
+          <w:bCs/>
+          <w:sz w:val="24"/>
+          <w:szCs w:val="24"/>
+        </w:rPr>
+      </w:pPr>
+      <w:r>
+        <w:rPr>
+          <w:b/>
+          <w:bCs/>
+          <w:sz w:val="24"/>
+          <w:szCs w:val="24"/>
         </w:rPr>
         <w:t xml:space="preserve">Programming Languages: </w:t>
       </w:r>
       <w:r>
+        <w:rPr>
+          <w:sz w:val="24"/>
+          <w:szCs w:val="24"/>
+        </w:rPr>
         <w:t>C, C++, Java, Python</w:t>
       </w:r>
       <w:r>
         <w:rPr>
           <w:b/>
           <w:bCs/>
+          <w:sz w:val="24"/>
+          <w:szCs w:val="24"/>
         </w:rPr>
         <w:br/>
         <w:t xml:space="preserve">Web &amp; Backend: </w:t>
       </w:r>
       <w:r>
+        <w:rPr>
+          <w:sz w:val="24"/>
+          <w:szCs w:val="24"/>
+        </w:rPr>
         <w:t xml:space="preserve">HTML, CSS, JavaScript, Django </w:t>
       </w:r>
-      <w:r>
-        <w:rPr>
-          <w:b/>
-          <w:bCs/>
-        </w:rPr>
-        <w:br/>
-        <w:t xml:space="preserve">Databases: </w:t>
-      </w:r>
-      <w:r>
-        <w:t>MySQL</w:t>
-      </w:r>
-      <w:r>
-        <w:rPr>
-          <w:b/>
-          <w:bCs/>
-        </w:rPr>
-        <w:t xml:space="preserve"> </w:t>
-      </w:r>
-      <w:r>
-        <w:rPr>
-          <w:b/>
-          <w:bCs/>
-        </w:rPr>
-        <w:br/>
-        <w:t xml:space="preserve">Tools &amp; Platforms: </w:t>
-      </w:r>
-      <w:r>
-        <w:t xml:space="preserve">Git, GitHub, VS Code, Eclipse, </w:t>
-      </w:r>
-      <w:proofErr w:type="spellStart"/>
-      <w:r>
-        <w:t>Jupyter</w:t>
-      </w:r>
-      <w:proofErr w:type="spellEnd"/>
-      <w:r>
-        <w:t xml:space="preserve"> Notebook</w:t>
-      </w:r>
-      <w:r>
-        <w:br/>
-      </w:r>
-      <w:r>
-        <w:rPr>
-          <w:b/>
-          <w:bCs/>
-        </w:rPr>
-        <w:t xml:space="preserve">Data Analysis &amp; ML: </w:t>
-      </w:r>
-      <w:r>
-        <w:t>Pandas, NumPy, Scikit-learn, Matplotlib</w:t>
+    </w:p>
+    <w:p>
+      <w:pPr>
+        <w:spacing w:line="240" w:lineRule="auto"/>
+        <w:contextualSpacing/>
+        <w:rPr>
+          <w:sz w:val="24"/>
+          <w:szCs w:val="24"/>
+        </w:rPr>
+      </w:pPr>
+      <w:r>
+        <w:rPr>
+          <w:b/>
+          <w:bCs/>
+          <w:sz w:val="24"/>
+          <w:szCs w:val="24"/>
+        </w:rPr>
+        <w:t xml:space="preserve">Core Computer Science: </w:t>
+      </w:r>
+      <w:r>
+        <w:rPr>
+          <w:sz w:val="24"/>
+          <w:szCs w:val="24"/>
+        </w:rPr>
+        <w:t>Data Structures &amp; Algorithms, Operating Systems, Computer Networks, OOP, DBMS</w:t>
+      </w:r>
+    </w:p>
+    <w:p>
+      <w:pPr>
+        <w:spacing w:line="240" w:lineRule="auto"/>
+        <w:contextualSpacing/>
+        <w:rPr>
+          <w:sz w:val="24"/>
+          <w:szCs w:val="24"/>
+        </w:rPr>
+      </w:pPr>
+      <w:r>
+        <w:rPr>
+          <w:b/>
+          <w:bCs/>
+          <w:sz w:val="24"/>
+          <w:szCs w:val="24"/>
+        </w:rPr>
+        <w:t xml:space="preserve">Technologies: </w:t>
+      </w:r>
+      <w:r>
+        <w:rPr>
+          <w:sz w:val="24"/>
+          <w:szCs w:val="24"/>
+        </w:rPr>
+        <w:t>Git, GitHub, VS Code, Jupyter Notebook</w:t>
       </w:r>
     </w:p>
     <w:p>
@@ -571,7 +665,6 @@
           <w:bCs/>
           <w:sz w:val="26"/>
           <w:szCs w:val="26"/>
-          <w:lang w:val="en-IN"/>
         </w:rPr>
       </w:pPr>
       <w:r>
@@ -580,9 +673,8 @@
           <w:bCs/>
           <w:sz w:val="26"/>
           <w:szCs w:val="26"/>
-          <w:lang w:val="en-IN"/>
-        </w:rPr>
-        <w:t>Projects</w:t>
+        </w:rPr>
+        <w:t>PROJECTS</w:t>
       </w:r>
     </w:p>
     <w:p>
@@ -592,26 +684,30 @@
         <w:rPr>
           <w:b/>
           <w:bCs/>
-          <w:lang w:val="en-IO"/>
-        </w:rPr>
-      </w:pPr>
-      <w:proofErr w:type="spellStart"/>
-      <w:r>
-        <w:rPr>
-          <w:b/>
-          <w:bCs/>
-          <w:lang w:val="en-IO"/>
-        </w:rPr>
-        <w:t>DailyX</w:t>
-      </w:r>
-      <w:proofErr w:type="spellEnd"/>
-      <w:r>
-        <w:rPr>
-          <w:b/>
-          <w:bCs/>
-          <w:lang w:val="en-IO"/>
-        </w:rPr>
-        <w:t xml:space="preserve"> – Social Blogging Platform | 2024</w:t>
+          <w:sz w:val="24"/>
+          <w:szCs w:val="24"/>
+          <w:lang w:val="en-IO"/>
+        </w:rPr>
+      </w:pPr>
+      <w:r>
+        <w:rPr>
+          <w:b/>
+          <w:bCs/>
+          <w:sz w:val="24"/>
+          <w:szCs w:val="24"/>
+          <w:lang w:val="en-IO"/>
+        </w:rPr>
+        <w:t>DailyX – Social Blogging Platform | 202</w:t>
+      </w:r>
+      <w:r>
+        <w:rPr>
+          <w:b/>
+          <w:bCs/>
+          <w:sz w:val="24"/>
+          <w:szCs w:val="24"/>
+          <w:lang w:val="en-IO"/>
+        </w:rPr>
+        <w:t>5</w:t>
       </w:r>
     </w:p>
     <w:p>
@@ -623,28 +719,33 @@
         <w:spacing w:line="240" w:lineRule="auto"/>
         <w:contextualSpacing/>
         <w:rPr>
-          <w:lang w:val="en-IO"/>
-        </w:rPr>
-      </w:pPr>
-      <w:r>
-        <w:rPr>
-          <w:lang w:val="en-IO"/>
-        </w:rPr>
-        <w:t xml:space="preserve">Built a social blogging platform inspired by X that enables users to create, publish, and view </w:t>
-      </w:r>
-      <w:proofErr w:type="gramStart"/>
-      <w:r>
-        <w:rPr>
-          <w:lang w:val="en-IO"/>
-        </w:rPr>
-        <w:t>short-form</w:t>
-      </w:r>
-      <w:proofErr w:type="gramEnd"/>
-      <w:r>
-        <w:rPr>
-          <w:lang w:val="en-IO"/>
-        </w:rPr>
-        <w:t xml:space="preserve"> posts in real time.</w:t>
+          <w:sz w:val="24"/>
+          <w:szCs w:val="24"/>
+          <w:lang w:val="en-IO"/>
+        </w:rPr>
+      </w:pPr>
+      <w:r>
+        <w:rPr>
+          <w:sz w:val="24"/>
+          <w:szCs w:val="24"/>
+        </w:rPr>
+        <w:t xml:space="preserve">Developed a </w:t>
+      </w:r>
+      <w:r>
+        <w:rPr>
+          <w:b/>
+          <w:bCs/>
+          <w:sz w:val="24"/>
+          <w:szCs w:val="24"/>
+        </w:rPr>
+        <w:t>social micro-blogging platform</w:t>
+      </w:r>
+      <w:r>
+        <w:rPr>
+          <w:sz w:val="24"/>
+          <w:szCs w:val="24"/>
+        </w:rPr>
+        <w:t xml:space="preserve"> for creating and viewing short-form posts.</w:t>
       </w:r>
     </w:p>
     <w:p>
@@ -656,14 +757,47 @@
         <w:spacing w:line="240" w:lineRule="auto"/>
         <w:contextualSpacing/>
         <w:rPr>
-          <w:lang w:val="en-IO"/>
-        </w:rPr>
-      </w:pPr>
-      <w:r>
-        <w:rPr>
-          <w:lang w:val="en-IO"/>
-        </w:rPr>
-        <w:t>Implemented backend logic using Python and Django with structured SQL-based models for users and posts.</w:t>
+          <w:sz w:val="24"/>
+          <w:szCs w:val="24"/>
+          <w:lang w:val="en-IO"/>
+        </w:rPr>
+      </w:pPr>
+      <w:r>
+        <w:rPr>
+          <w:sz w:val="24"/>
+          <w:szCs w:val="24"/>
+        </w:rPr>
+        <w:t xml:space="preserve">Built backend using </w:t>
+      </w:r>
+      <w:r>
+        <w:rPr>
+          <w:b/>
+          <w:bCs/>
+          <w:sz w:val="24"/>
+          <w:szCs w:val="24"/>
+        </w:rPr>
+        <w:t>Python, Django, and MySQL</w:t>
+      </w:r>
+      <w:r>
+        <w:rPr>
+          <w:sz w:val="24"/>
+          <w:szCs w:val="24"/>
+        </w:rPr>
+        <w:t xml:space="preserve"> </w:t>
+      </w:r>
+      <w:r>
+        <w:rPr>
+          <w:sz w:val="24"/>
+          <w:szCs w:val="24"/>
+        </w:rPr>
+        <w:t xml:space="preserve">(SQL) </w:t>
+      </w:r>
+      <w:r>
+        <w:rPr>
+          <w:sz w:val="24"/>
+          <w:szCs w:val="24"/>
+        </w:rPr>
+        <w:t>with relational user and post models.</w:t>
       </w:r>
     </w:p>
     <w:p>
@@ -675,20 +809,33 @@
         <w:spacing w:line="240" w:lineRule="auto"/>
         <w:contextualSpacing/>
         <w:rPr>
-          <w:lang w:val="en-IO"/>
-        </w:rPr>
-      </w:pPr>
-      <w:r>
-        <w:rPr>
-          <w:lang w:val="en-IO"/>
-        </w:rPr>
-        <w:t>Designed secure CRUD operations and a responsive interface using HTML, CSS, and JavaScript to enhance user engagement</w:t>
-      </w:r>
-      <w:r>
-        <w:rPr>
-          <w:lang w:val="en-IO"/>
-        </w:rPr>
-        <w:t>.</w:t>
+          <w:sz w:val="24"/>
+          <w:szCs w:val="24"/>
+          <w:lang w:val="en-IO"/>
+        </w:rPr>
+      </w:pPr>
+      <w:r>
+        <w:rPr>
+          <w:sz w:val="24"/>
+          <w:szCs w:val="24"/>
+        </w:rPr>
+        <w:t xml:space="preserve">Implemented secure CRUD operations with a responsive </w:t>
+      </w:r>
+      <w:r>
+        <w:rPr>
+          <w:b/>
+          <w:bCs/>
+          <w:sz w:val="24"/>
+          <w:szCs w:val="24"/>
+        </w:rPr>
+        <w:t>HTML/CSS/JS</w:t>
+      </w:r>
+      <w:r>
+        <w:rPr>
+          <w:sz w:val="24"/>
+          <w:szCs w:val="24"/>
+        </w:rPr>
+        <w:t xml:space="preserve"> interface.</w:t>
       </w:r>
     </w:p>
     <w:p>
@@ -696,13 +843,17 @@
         <w:spacing w:line="240" w:lineRule="auto"/>
         <w:contextualSpacing/>
         <w:rPr>
-          <w:lang w:val="en-IO"/>
-        </w:rPr>
-      </w:pPr>
-      <w:r>
-        <w:rPr>
-          <w:b/>
-          <w:bCs/>
+          <w:sz w:val="24"/>
+          <w:szCs w:val="24"/>
+          <w:lang w:val="en-IO"/>
+        </w:rPr>
+      </w:pPr>
+      <w:r>
+        <w:rPr>
+          <w:b/>
+          <w:bCs/>
+          <w:sz w:val="24"/>
+          <w:szCs w:val="24"/>
           <w:lang w:val="en-IO"/>
         </w:rPr>
         <w:t>Personal Developer Portfolio | 202</w:t>
@@ -711,9 +862,11 @@
         <w:rPr>
           <w:b/>
           <w:bCs/>
-          <w:lang w:val="en-IO"/>
-        </w:rPr>
-        <w:t>4</w:t>
+          <w:sz w:val="24"/>
+          <w:szCs w:val="24"/>
+          <w:lang w:val="en-IO"/>
+        </w:rPr>
+        <w:t>5</w:t>
       </w:r>
     </w:p>
     <w:p>
@@ -725,14 +878,17 @@
         <w:spacing w:line="240" w:lineRule="auto"/>
         <w:contextualSpacing/>
         <w:rPr>
-          <w:lang w:val="en-IO"/>
-        </w:rPr>
-      </w:pPr>
-      <w:r>
-        <w:rPr>
-          <w:lang w:val="en-IO"/>
-        </w:rPr>
-        <w:t>Created a responsive personal portfolio website to showcase projects, skills, and technical experience.</w:t>
+          <w:sz w:val="24"/>
+          <w:szCs w:val="24"/>
+          <w:lang w:val="en-IO"/>
+        </w:rPr>
+      </w:pPr>
+      <w:r>
+        <w:rPr>
+          <w:sz w:val="24"/>
+          <w:szCs w:val="24"/>
+        </w:rPr>
+        <w:t>Created a responsive personal portfolio website to showcase projects and technical skills.</w:t>
       </w:r>
     </w:p>
     <w:p>
@@ -744,14 +900,33 @@
         <w:spacing w:line="240" w:lineRule="auto"/>
         <w:contextualSpacing/>
         <w:rPr>
-          <w:lang w:val="en-IO"/>
-        </w:rPr>
-      </w:pPr>
-      <w:r>
-        <w:rPr>
-          <w:lang w:val="en-IO"/>
-        </w:rPr>
-        <w:t>Built using HTML, CSS, and JavaScript, focusing on performance, responsiveness, and clean UI design.</w:t>
+          <w:sz w:val="24"/>
+          <w:szCs w:val="24"/>
+          <w:lang w:val="en-IO"/>
+        </w:rPr>
+      </w:pPr>
+      <w:r>
+        <w:rPr>
+          <w:sz w:val="24"/>
+          <w:szCs w:val="24"/>
+        </w:rPr>
+        <w:t xml:space="preserve">Built using </w:t>
+      </w:r>
+      <w:r>
+        <w:rPr>
+          <w:b/>
+          <w:bCs/>
+          <w:sz w:val="24"/>
+          <w:szCs w:val="24"/>
+        </w:rPr>
+        <w:t>HTML, CSS, and JavaScript</w:t>
+      </w:r>
+      <w:r>
+        <w:rPr>
+          <w:sz w:val="24"/>
+          <w:szCs w:val="24"/>
+        </w:rPr>
+        <w:t xml:space="preserve"> with a focus on clean UI and performance.</w:t>
       </w:r>
     </w:p>
     <w:p>
@@ -763,20 +938,33 @@
         <w:spacing w:line="240" w:lineRule="auto"/>
         <w:contextualSpacing/>
         <w:rPr>
-          <w:lang w:val="en-IO"/>
-        </w:rPr>
-      </w:pPr>
-      <w:r>
-        <w:rPr>
-          <w:lang w:val="en-IO"/>
-        </w:rPr>
-        <w:t>Deployed and maintained the project using Git and GitHub for version control and updates</w:t>
-      </w:r>
-      <w:r>
-        <w:rPr>
-          <w:lang w:val="en-IO"/>
-        </w:rPr>
-        <w:t>.</w:t>
+          <w:sz w:val="24"/>
+          <w:szCs w:val="24"/>
+          <w:lang w:val="en-IO"/>
+        </w:rPr>
+      </w:pPr>
+      <w:r>
+        <w:rPr>
+          <w:sz w:val="24"/>
+          <w:szCs w:val="24"/>
+        </w:rPr>
+        <w:t xml:space="preserve">Managed deployment and updates using </w:t>
+      </w:r>
+      <w:r>
+        <w:rPr>
+          <w:b/>
+          <w:bCs/>
+          <w:sz w:val="24"/>
+          <w:szCs w:val="24"/>
+        </w:rPr>
+        <w:t>Git and GitHub</w:t>
+      </w:r>
+      <w:r>
+        <w:rPr>
+          <w:sz w:val="24"/>
+          <w:szCs w:val="24"/>
+        </w:rPr>
+        <w:t xml:space="preserve"> for version control.</w:t>
       </w:r>
     </w:p>
     <w:p>
@@ -786,16 +974,30 @@
         <w:rPr>
           <w:b/>
           <w:bCs/>
-          <w:lang w:val="en-IO"/>
-        </w:rPr>
-      </w:pPr>
-      <w:r>
-        <w:rPr>
-          <w:b/>
-          <w:bCs/>
-          <w:lang w:val="en-IO"/>
-        </w:rPr>
-        <w:t>QR Code Generation System | 2023</w:t>
+          <w:sz w:val="24"/>
+          <w:szCs w:val="24"/>
+          <w:lang w:val="en-IO"/>
+        </w:rPr>
+      </w:pPr>
+      <w:r>
+        <w:rPr>
+          <w:b/>
+          <w:bCs/>
+          <w:sz w:val="24"/>
+          <w:szCs w:val="24"/>
+          <w:lang w:val="en-IO"/>
+        </w:rPr>
+        <w:t>QR Code Generation System | 202</w:t>
+      </w:r>
+      <w:r>
+        <w:rPr>
+          <w:b/>
+          <w:bCs/>
+          <w:sz w:val="24"/>
+          <w:szCs w:val="24"/>
+          <w:lang w:val="en-IO"/>
+        </w:rPr>
+        <w:t>4</w:t>
       </w:r>
     </w:p>
     <w:p>
@@ -807,11 +1009,15 @@
         <w:spacing w:line="240" w:lineRule="auto"/>
         <w:contextualSpacing/>
         <w:rPr>
-          <w:lang w:val="en-IO"/>
-        </w:rPr>
-      </w:pPr>
-      <w:r>
-        <w:rPr>
+          <w:sz w:val="24"/>
+          <w:szCs w:val="24"/>
+          <w:lang w:val="en-IO"/>
+        </w:rPr>
+      </w:pPr>
+      <w:r>
+        <w:rPr>
+          <w:sz w:val="24"/>
+          <w:szCs w:val="24"/>
           <w:lang w:val="en-IO"/>
         </w:rPr>
         <w:t>Developed a responsive web-based QR code generator allowing users to create scannable QR codes from text or URLs using HTML, CSS, JavaScript, and Python.</w:t>
@@ -826,11 +1032,15 @@
         <w:spacing w:line="240" w:lineRule="auto"/>
         <w:contextualSpacing/>
         <w:rPr>
-          <w:lang w:val="en-IO"/>
-        </w:rPr>
-      </w:pPr>
-      <w:r>
-        <w:rPr>
+          <w:sz w:val="24"/>
+          <w:szCs w:val="24"/>
+          <w:lang w:val="en-IO"/>
+        </w:rPr>
+      </w:pPr>
+      <w:r>
+        <w:rPr>
+          <w:sz w:val="24"/>
+          <w:szCs w:val="24"/>
           <w:lang w:val="en-IO"/>
         </w:rPr>
         <w:t>Enabled quick, contactless information sharing by converting user input into standard QR codes compatible with all scanners.</w:t>
@@ -865,9 +1075,8 @@
           <w:bCs/>
           <w:sz w:val="26"/>
           <w:szCs w:val="26"/>
-          <w:lang w:val="en-IO"/>
-        </w:rPr>
-        <w:t>Certificate</w:t>
+        </w:rPr>
+        <w:t>CERTIFICATIONS</w:t>
       </w:r>
     </w:p>
     <w:p>
@@ -879,10 +1088,16 @@
         </w:numPr>
         <w:spacing w:line="240" w:lineRule="auto"/>
         <w:rPr>
-          <w:lang w:val="en-IO"/>
-        </w:rPr>
-      </w:pPr>
-      <w:r>
+          <w:sz w:val="24"/>
+          <w:szCs w:val="24"/>
+          <w:lang w:val="en-IO"/>
+        </w:rPr>
+      </w:pPr>
+      <w:r>
+        <w:rPr>
+          <w:sz w:val="24"/>
+          <w:szCs w:val="24"/>
+        </w:rPr>
         <w:t>Intro to Machine Learning | Kaggle | Online | 2025</w:t>
       </w:r>
     </w:p>
@@ -895,19 +1110,17 @@
         </w:numPr>
         <w:spacing w:line="240" w:lineRule="auto"/>
         <w:rPr>
-          <w:lang w:val="en-IO"/>
-        </w:rPr>
-      </w:pPr>
-      <w:r>
-        <w:t xml:space="preserve">Python (Basic) Certificate | </w:t>
-      </w:r>
-      <w:proofErr w:type="spellStart"/>
-      <w:r>
-        <w:t>HackerRank</w:t>
-      </w:r>
-      <w:proofErr w:type="spellEnd"/>
-      <w:r>
-        <w:t xml:space="preserve"> | Online | Mar 2025</w:t>
+          <w:sz w:val="24"/>
+          <w:szCs w:val="24"/>
+          <w:lang w:val="en-IO"/>
+        </w:rPr>
+      </w:pPr>
+      <w:r>
+        <w:rPr>
+          <w:sz w:val="24"/>
+          <w:szCs w:val="24"/>
+        </w:rPr>
+        <w:t>Python (Basic) Certificate | HackerRank | Online | Mar 2025</w:t>
       </w:r>
     </w:p>
     <w:p>
@@ -919,19 +1132,17 @@
         </w:numPr>
         <w:spacing w:line="240" w:lineRule="auto"/>
         <w:rPr>
-          <w:lang w:val="en-IO"/>
-        </w:rPr>
-      </w:pPr>
-      <w:r>
-        <w:t xml:space="preserve">Software Engineer Intern (Role Certification) | </w:t>
-      </w:r>
-      <w:proofErr w:type="spellStart"/>
-      <w:r>
-        <w:t>HackerRank</w:t>
-      </w:r>
-      <w:proofErr w:type="spellEnd"/>
-      <w:r>
-        <w:t xml:space="preserve"> | Online | Mar 2025</w:t>
+          <w:sz w:val="24"/>
+          <w:szCs w:val="24"/>
+          <w:lang w:val="en-IO"/>
+        </w:rPr>
+      </w:pPr>
+      <w:r>
+        <w:rPr>
+          <w:sz w:val="24"/>
+          <w:szCs w:val="24"/>
+        </w:rPr>
+        <w:t>Software Engineer Intern (Role Certification) | HackerRank | Online | Mar 2025</w:t>
       </w:r>
     </w:p>
     <w:p>
@@ -943,25 +1154,22 @@
         </w:numPr>
         <w:spacing w:line="240" w:lineRule="auto"/>
         <w:rPr>
-          <w:lang w:val="en-IO"/>
-        </w:rPr>
-      </w:pPr>
-      <w:r>
-        <w:t xml:space="preserve">Web Development Internship | </w:t>
-      </w:r>
-      <w:proofErr w:type="spellStart"/>
-      <w:r>
-        <w:t>SkillCraft</w:t>
-      </w:r>
-      <w:proofErr w:type="spellEnd"/>
-      <w:r>
-        <w:t xml:space="preserve"> Technology | Remote | Jun–Jul 2025</w:t>
-      </w:r>
-    </w:p>
-    <w:p>
-      <w:pPr>
-        <w:spacing w:line="240" w:lineRule="auto"/>
-        <w:contextualSpacing/>
+          <w:sz w:val="24"/>
+          <w:szCs w:val="24"/>
+          <w:lang w:val="en-IO"/>
+        </w:rPr>
+      </w:pPr>
+      <w:r>
+        <w:rPr>
+          <w:sz w:val="24"/>
+          <w:szCs w:val="24"/>
+        </w:rPr>
+        <w:t>Web Development Internship | SkillCraft Technology | Remote | Jun–Jul 2025</w:t>
+      </w:r>
+    </w:p>
+    <w:p>
+      <w:pPr>
+        <w:spacing w:line="240" w:lineRule="auto"/>
         <w:rPr>
           <w:b/>
           <w:bCs/>
@@ -976,7 +1184,7 @@
           <w:sz w:val="26"/>
           <w:szCs w:val="26"/>
         </w:rPr>
-        <w:t>Achievements &amp; Extra Activities</w:t>
+        <w:t>ACHIEVEMENTS &amp; EXTRA ACTIVITIES</w:t>
       </w:r>
     </w:p>
     <w:p>
@@ -988,12 +1196,14 @@
         </w:numPr>
         <w:spacing w:line="240" w:lineRule="auto"/>
         <w:rPr>
-          <w:lang w:val="en-IO"/>
-        </w:rPr>
-      </w:pPr>
-      <w:r>
-        <w:rPr>
-          <w:lang w:val="en-IO"/>
+          <w:sz w:val="24"/>
+          <w:szCs w:val="24"/>
+        </w:rPr>
+      </w:pPr>
+      <w:r>
+        <w:rPr>
+          <w:sz w:val="24"/>
+          <w:szCs w:val="24"/>
         </w:rPr>
         <w:t xml:space="preserve">Solved </w:t>
       </w:r>
@@ -1001,87 +1211,31 @@
         <w:rPr>
           <w:b/>
           <w:bCs/>
-          <w:lang w:val="en-IO"/>
+          <w:sz w:val="24"/>
+          <w:szCs w:val="24"/>
         </w:rPr>
         <w:t>70+ DSA problems</w:t>
       </w:r>
       <w:r>
         <w:rPr>
-          <w:lang w:val="en-IO"/>
+          <w:sz w:val="24"/>
+          <w:szCs w:val="24"/>
         </w:rPr>
         <w:t xml:space="preserve"> on </w:t>
       </w:r>
-      <w:proofErr w:type="spellStart"/>
-      <w:proofErr w:type="gramStart"/>
-      <w:r>
-        <w:rPr>
-          <w:b/>
-          <w:bCs/>
-          <w:lang w:val="en-IO"/>
+      <w:r>
+        <w:rPr>
+          <w:b/>
+          <w:bCs/>
+          <w:sz w:val="24"/>
+          <w:szCs w:val="24"/>
         </w:rPr>
         <w:t>LeetCode</w:t>
       </w:r>
-      <w:proofErr w:type="spellEnd"/>
-      <w:r>
-        <w:rPr>
-          <w:lang w:val="en-IO"/>
-        </w:rPr>
-        <w:t xml:space="preserve">, </w:t>
-      </w:r>
-      <w:r>
-        <w:rPr>
-          <w:lang w:val="en-IO"/>
-        </w:rPr>
-        <w:t>and</w:t>
-      </w:r>
-      <w:proofErr w:type="gramEnd"/>
-      <w:r>
-        <w:rPr>
-          <w:lang w:val="en-IO"/>
-        </w:rPr>
-        <w:t xml:space="preserve"> </w:t>
-      </w:r>
-      <w:r>
-        <w:rPr>
-          <w:lang w:val="en-IO"/>
-        </w:rPr>
-        <w:t xml:space="preserve">Achieved </w:t>
-      </w:r>
-      <w:r>
-        <w:rPr>
-          <w:b/>
-          <w:bCs/>
-          <w:lang w:val="en-IO"/>
-        </w:rPr>
-        <w:t>Global Rank 8061</w:t>
-      </w:r>
-      <w:r>
-        <w:rPr>
-          <w:lang w:val="en-IO"/>
-        </w:rPr>
-        <w:t xml:space="preserve"> in a </w:t>
-      </w:r>
-      <w:proofErr w:type="spellStart"/>
-      <w:r>
-        <w:rPr>
-          <w:b/>
-          <w:bCs/>
-          <w:lang w:val="en-IO"/>
-        </w:rPr>
-        <w:t>LeetCode</w:t>
-      </w:r>
-      <w:proofErr w:type="spellEnd"/>
-      <w:r>
-        <w:rPr>
-          <w:b/>
-          <w:bCs/>
-          <w:lang w:val="en-IO"/>
-        </w:rPr>
-        <w:t xml:space="preserve"> Contest</w:t>
-      </w:r>
-      <w:r>
-        <w:rPr>
-          <w:lang w:val="en-IO"/>
+      <w:r>
+        <w:rPr>
+          <w:sz w:val="24"/>
+          <w:szCs w:val="24"/>
         </w:rPr>
         <w:t>.</w:t>
       </w:r>
@@ -1094,9 +1248,59 @@
           <w:numId w:val="8"/>
         </w:numPr>
         <w:spacing w:line="240" w:lineRule="auto"/>
-      </w:pPr>
-      <w:r>
-        <w:rPr>
+        <w:rPr>
+          <w:sz w:val="24"/>
+          <w:szCs w:val="24"/>
+        </w:rPr>
+      </w:pPr>
+      <w:r>
+        <w:rPr>
+          <w:sz w:val="24"/>
+          <w:szCs w:val="24"/>
+        </w:rPr>
+        <w:t>A</w:t>
+      </w:r>
+      <w:r>
+        <w:rPr>
+          <w:sz w:val="24"/>
+          <w:szCs w:val="24"/>
+        </w:rPr>
+        <w:t xml:space="preserve">chieved </w:t>
+      </w:r>
+      <w:r>
+        <w:rPr>
+          <w:b/>
+          <w:bCs/>
+          <w:sz w:val="24"/>
+          <w:szCs w:val="24"/>
+        </w:rPr>
+        <w:t>Global Rank 8061</w:t>
+      </w:r>
+      <w:r>
+        <w:rPr>
+          <w:sz w:val="24"/>
+          <w:szCs w:val="24"/>
+        </w:rPr>
+        <w:t xml:space="preserve"> in a LeetCode Contest.</w:t>
+      </w:r>
+    </w:p>
+    <w:p>
+      <w:pPr>
+        <w:pStyle w:val="ListParagraph"/>
+        <w:numPr>
+          <w:ilvl w:val="0"/>
+          <w:numId w:val="8"/>
+        </w:numPr>
+        <w:spacing w:line="240" w:lineRule="auto"/>
+        <w:rPr>
+          <w:sz w:val="24"/>
+          <w:szCs w:val="24"/>
+        </w:rPr>
+      </w:pPr>
+      <w:r>
+        <w:rPr>
+          <w:sz w:val="24"/>
+          <w:szCs w:val="24"/>
           <w:lang w:val="en-IO"/>
         </w:rPr>
         <w:t xml:space="preserve">Earned </w:t>
@@ -1105,29 +1309,16 @@
         <w:rPr>
           <w:b/>
           <w:bCs/>
-          <w:lang w:val="en-IO"/>
-        </w:rPr>
-        <w:t>5</w:t>
-      </w:r>
-      <w:r>
-        <w:rPr>
-          <w:rFonts w:ascii="Segoe UI Symbol" w:hAnsi="Segoe UI Symbol" w:cs="Segoe UI Symbol"/>
-          <w:b/>
-          <w:bCs/>
-          <w:lang w:val="en-IO"/>
-        </w:rPr>
-        <w:t>★</w:t>
-      </w:r>
-      <w:r>
-        <w:rPr>
-          <w:b/>
-          <w:bCs/>
-          <w:lang w:val="en-IO"/>
-        </w:rPr>
-        <w:t xml:space="preserve"> in Problem Solving</w:t>
-      </w:r>
-      <w:r>
-        <w:rPr>
+          <w:sz w:val="24"/>
+          <w:szCs w:val="24"/>
+          <w:lang w:val="en-IO"/>
+        </w:rPr>
+        <w:t>5-Star rating in Problem Solving</w:t>
+      </w:r>
+      <w:r>
+        <w:rPr>
+          <w:sz w:val="24"/>
+          <w:szCs w:val="24"/>
           <w:lang w:val="en-IO"/>
         </w:rPr>
         <w:t xml:space="preserve"> and </w:t>
@@ -1136,52 +1327,23 @@
         <w:rPr>
           <w:b/>
           <w:bCs/>
-          <w:lang w:val="en-IO"/>
-        </w:rPr>
-        <w:t>4</w:t>
-      </w:r>
-      <w:r>
-        <w:rPr>
-          <w:rFonts w:ascii="Segoe UI Symbol" w:hAnsi="Segoe UI Symbol" w:cs="Segoe UI Symbol"/>
-          <w:b/>
-          <w:bCs/>
-          <w:lang w:val="en-IO"/>
-        </w:rPr>
-        <w:t>★</w:t>
-      </w:r>
-      <w:r>
-        <w:rPr>
-          <w:b/>
-          <w:bCs/>
-          <w:lang w:val="en-IO"/>
-        </w:rPr>
-        <w:t xml:space="preserve"> in Python and C</w:t>
-      </w:r>
-      <w:r>
-        <w:rPr>
-          <w:lang w:val="en-IO"/>
-        </w:rPr>
-        <w:t xml:space="preserve"> on </w:t>
-      </w:r>
-      <w:proofErr w:type="spellStart"/>
-      <w:r>
-        <w:rPr>
-          <w:b/>
-          <w:bCs/>
-          <w:lang w:val="en-IO"/>
-        </w:rPr>
-        <w:t>HackerRank</w:t>
-      </w:r>
-      <w:proofErr w:type="spellEnd"/>
-      <w:r>
-        <w:rPr>
+          <w:sz w:val="24"/>
+          <w:szCs w:val="24"/>
+          <w:lang w:val="en-IO"/>
+        </w:rPr>
+        <w:t>4-Star rating in Python and C on HackerRank</w:t>
+      </w:r>
+      <w:r>
+        <w:rPr>
+          <w:sz w:val="24"/>
+          <w:szCs w:val="24"/>
           <w:lang w:val="en-IO"/>
         </w:rPr>
         <w:t>.</w:t>
       </w:r>
     </w:p>
     <w:sectPr>
-      <w:pgSz w:w="12240" w:h="15840"/>
+      <w:pgSz w:w="11906" w:h="16838" w:code="9"/>
       <w:pgMar w:top="720" w:right="720" w:bottom="720" w:left="720" w:header="708" w:footer="708" w:gutter="0"/>
       <w:cols w:space="708"/>
       <w:docGrid w:linePitch="360"/>
@@ -1866,6 +2028,119 @@
     </w:lvl>
   </w:abstractNum>
   <w:abstractNum w:abstractNumId="5" w15:restartNumberingAfterBreak="0">
+    <w:nsid w:val="5316482E"/>
+    <w:multiLevelType w:val="hybridMultilevel"/>
+    <w:tmpl w:val="A3628544"/>
+    <w:lvl w:ilvl="0" w:tplc="0C000001">
+      <w:start w:val="1"/>
+      <w:numFmt w:val="bullet"/>
+      <w:lvlText w:val=""/>
+      <w:lvlJc w:val="left"/>
+      <w:pPr>
+        <w:ind w:left="720" w:hanging="360"/>
+      </w:pPr>
+      <w:rPr>
+        <w:rFonts w:ascii="Symbol" w:hAnsi="Symbol" w:hint="default"/>
+      </w:rPr>
+    </w:lvl>
+    <w:lvl w:ilvl="1" w:tplc="0C000003" w:tentative="1">
+      <w:start w:val="1"/>
+      <w:numFmt w:val="bullet"/>
+      <w:lvlText w:val="o"/>
+      <w:lvlJc w:val="left"/>
+      <w:pPr>
+        <w:ind w:left="1440" w:hanging="360"/>
+      </w:pPr>
+      <w:rPr>
+        <w:rFonts w:ascii="Courier New" w:hAnsi="Courier New" w:cs="Courier New" w:hint="default"/>
+      </w:rPr>
+    </w:lvl>
+    <w:lvl w:ilvl="2" w:tplc="0C000005" w:tentative="1">
+      <w:start w:val="1"/>
+      <w:numFmt w:val="bullet"/>
+      <w:lvlText w:val=""/>
+      <w:lvlJc w:val="left"/>
+      <w:pPr>
+        <w:ind w:left="2160" w:hanging="360"/>
+      </w:pPr>
+      <w:rPr>
+        <w:rFonts w:ascii="Wingdings" w:hAnsi="Wingdings" w:hint="default"/>
+      </w:rPr>
+    </w:lvl>
+    <w:lvl w:ilvl="3" w:tplc="0C000001" w:tentative="1">
+      <w:start w:val="1"/>
+      <w:numFmt w:val="bullet"/>
+      <w:lvlText w:val=""/>
+      <w:lvlJc w:val="left"/>
+      <w:pPr>
+        <w:ind w:left="2880" w:hanging="360"/>
+      </w:pPr>
+      <w:rPr>
+        <w:rFonts w:ascii="Symbol" w:hAnsi="Symbol" w:hint="default"/>
+      </w:rPr>
+    </w:lvl>
+    <w:lvl w:ilvl="4" w:tplc="0C000003" w:tentative="1">
+      <w:start w:val="1"/>
+      <w:numFmt w:val="bullet"/>
+      <w:lvlText w:val="o"/>
+      <w:lvlJc w:val="left"/>
+      <w:pPr>
+        <w:ind w:left="3600" w:hanging="360"/>
+      </w:pPr>
+      <w:rPr>
+        <w:rFonts w:ascii="Courier New" w:hAnsi="Courier New" w:cs="Courier New" w:hint="default"/>
+      </w:rPr>
+    </w:lvl>
+    <w:lvl w:ilvl="5" w:tplc="0C000005" w:tentative="1">
+      <w:start w:val="1"/>
+      <w:numFmt w:val="bullet"/>
+      <w:lvlText w:val=""/>
+      <w:lvlJc w:val="left"/>
+      <w:pPr>
+        <w:ind w:left="4320" w:hanging="360"/>
+      </w:pPr>
+      <w:rPr>
+        <w:rFonts w:ascii="Wingdings" w:hAnsi="Wingdings" w:hint="default"/>
+      </w:rPr>
+    </w:lvl>
+    <w:lvl w:ilvl="6" w:tplc="0C000001" w:tentative="1">
+      <w:start w:val="1"/>
+      <w:numFmt w:val="bullet"/>
+      <w:lvlText w:val=""/>
+      <w:lvlJc w:val="left"/>
+      <w:pPr>
+        <w:ind w:left="5040" w:hanging="360"/>
+      </w:pPr>
+      <w:rPr>
+        <w:rFonts w:ascii="Symbol" w:hAnsi="Symbol" w:hint="default"/>
+      </w:rPr>
+    </w:lvl>
+    <w:lvl w:ilvl="7" w:tplc="0C000003" w:tentative="1">
+      <w:start w:val="1"/>
+      <w:numFmt w:val="bullet"/>
+      <w:lvlText w:val="o"/>
+      <w:lvlJc w:val="left"/>
+      <w:pPr>
+        <w:ind w:left="5760" w:hanging="360"/>
+      </w:pPr>
+      <w:rPr>
+        <w:rFonts w:ascii="Courier New" w:hAnsi="Courier New" w:cs="Courier New" w:hint="default"/>
+      </w:rPr>
+    </w:lvl>
+    <w:lvl w:ilvl="8" w:tplc="0C000005" w:tentative="1">
+      <w:start w:val="1"/>
+      <w:numFmt w:val="bullet"/>
+      <w:lvlText w:val=""/>
+      <w:lvlJc w:val="left"/>
+      <w:pPr>
+        <w:ind w:left="6480" w:hanging="360"/>
+      </w:pPr>
+      <w:rPr>
+        <w:rFonts w:ascii="Wingdings" w:hAnsi="Wingdings" w:hint="default"/>
+      </w:rPr>
+    </w:lvl>
+  </w:abstractNum>
+  <w:abstractNum w:abstractNumId="6" w15:restartNumberingAfterBreak="0">
     <w:nsid w:val="56194A94"/>
     <w:multiLevelType w:val="hybridMultilevel"/>
     <w:tmpl w:val="95EAB7C2"/>
@@ -1978,7 +2253,7 @@
       </w:rPr>
     </w:lvl>
   </w:abstractNum>
-  <w:abstractNum w:abstractNumId="6" w15:restartNumberingAfterBreak="0">
+  <w:abstractNum w:abstractNumId="7" w15:restartNumberingAfterBreak="0">
     <w:nsid w:val="60335ABA"/>
     <w:multiLevelType w:val="hybridMultilevel"/>
     <w:tmpl w:val="DFF077C8"/>
@@ -2091,7 +2366,7 @@
       </w:rPr>
     </w:lvl>
   </w:abstractNum>
-  <w:abstractNum w:abstractNumId="7" w15:restartNumberingAfterBreak="0">
+  <w:abstractNum w:abstractNumId="8" w15:restartNumberingAfterBreak="0">
     <w:nsid w:val="63701CF1"/>
     <w:multiLevelType w:val="multilevel"/>
     <w:tmpl w:val="FB00DDD8"/>
@@ -2244,7 +2519,7 @@
     <w:abstractNumId w:val="4"/>
   </w:num>
   <w:num w:numId="2" w16cid:durableId="533276983">
-    <w:abstractNumId w:val="7"/>
+    <w:abstractNumId w:val="8"/>
   </w:num>
   <w:num w:numId="3" w16cid:durableId="2011715838">
     <w:abstractNumId w:val="1"/>
@@ -2259,10 +2534,13 @@
     <w:abstractNumId w:val="0"/>
   </w:num>
   <w:num w:numId="7" w16cid:durableId="973098821">
-    <w:abstractNumId w:val="5"/>
+    <w:abstractNumId w:val="6"/>
   </w:num>
   <w:num w:numId="8" w16cid:durableId="476189692">
-    <w:abstractNumId w:val="6"/>
+    <w:abstractNumId w:val="7"/>
+  </w:num>
+  <w:num w:numId="9" w16cid:durableId="2132018187">
+    <w:abstractNumId w:val="5"/>
   </w:num>
 </w:numbering>
 </file>

</xml_diff>